<commit_message>
removed reference to other code
</commit_message>
<xml_diff>
--- a/Quantum Fourier Transform/QFT Code Comparison & Description.docx
+++ b/Quantum Fourier Transform/QFT Code Comparison & Description.docx
@@ -4038,33 +4038,7 @@
               <w:rPr>
                 <w:rFonts w:eastAsiaTheme="minorEastAsia"/>
               </w:rPr>
-              <w:t xml:space="preserve">There is no method to print a circuit in Q# </w:t>
-            </w:r>
-            <w:r>
-              <w:rPr>
-                <mc:AlternateContent>
-                  <mc:Choice Requires="w16se">
-                    <w:rFonts w:eastAsiaTheme="minorEastAsia"/>
-                  </mc:Choice>
-                  <mc:Fallback>
-                    <w:rFonts w:ascii="Segoe UI Emoji" w:eastAsia="Segoe UI Emoji" w:hAnsi="Segoe UI Emoji" w:cs="Segoe UI Emoji"/>
-                  </mc:Fallback>
-                </mc:AlternateContent>
-              </w:rPr>
-              <mc:AlternateContent>
-                <mc:Choice Requires="w16se">
-                  <w16se:symEx w16se:font="Segoe UI Emoji" w16se:char="2639"/>
-                </mc:Choice>
-                <mc:Fallback>
-                  <w:t>☹</w:t>
-                </mc:Fallback>
-              </mc:AlternateContent>
-            </w:r>
-            <w:r>
-              <w:rPr>
-                <w:rFonts w:eastAsiaTheme="minorEastAsia"/>
-              </w:rPr>
-              <w:t xml:space="preserve">, I have tried to run the %trace magic command in </w:t>
+              <w:t xml:space="preserve">There is no method to print a circuit in Q# , I have tried to run the %trace magic command in </w:t>
             </w:r>
             <w:proofErr w:type="spellStart"/>
             <w:r>

</xml_diff>